<commit_message>
this one i'm making because i'm not sure about 2 previous ones
</commit_message>
<xml_diff>
--- a/chatbot/время_тест.docx
+++ b/chatbot/время_тест.docx
@@ -72,13 +72,8 @@
     </w:p>
     <w:p>
       <w:r>
-        <w:rPr>
-          <w:lang w:val="en-US"/>
-        </w:rPr>
         <w:t>//</w:t>
       </w:r>
-      <w:bookmarkStart w:id="0" w:name="_GoBack"/>
-      <w:bookmarkEnd w:id="0"/>
       <w:r>
         <w:t>ноль три ноль два</w:t>
       </w:r>
@@ -188,6 +183,11 @@
       </w:r>
     </w:p>
     <w:p>
+      <w:pPr>
+        <w:rPr>
+          <w:lang w:val="en-US"/>
+        </w:rPr>
+      </w:pPr>
       <w:proofErr w:type="gramStart"/>
       <w:r>
         <w:t>пол третьего</w:t>
@@ -236,6 +236,29 @@
       <w:r>
         <w:t>)</w:t>
       </w:r>
+    </w:p>
+    <w:p>
+      <w:pPr>
+        <w:rPr>
+          <w:lang w:val="en-US"/>
+        </w:rPr>
+      </w:pPr>
+      <w:proofErr w:type="spellStart"/>
+      <w:r>
+        <w:t>дцадцать</w:t>
+      </w:r>
+      <w:proofErr w:type="spellEnd"/>
+      <w:r>
+        <w:t xml:space="preserve"> 1 двадцать 1 – 20</w:t>
+      </w:r>
+      <w:r>
+        <w:rPr>
+          <w:lang w:val="en-US"/>
+        </w:rPr>
+        <w:t>:01</w:t>
+      </w:r>
+      <w:bookmarkStart w:id="0" w:name="_GoBack"/>
+      <w:bookmarkEnd w:id="0"/>
     </w:p>
     <w:p>
       <w:r>

</xml_diff>

<commit_message>
Almost finished check_time function
</commit_message>
<xml_diff>
--- a/chatbot/время_тест.docx
+++ b/chatbot/время_тест.docx
@@ -4,6 +4,9 @@
   <w:body>
     <w:p>
       <w:r>
+        <w:t>//</w:t>
+      </w:r>
+      <w:r>
         <w:t>одиннадцать минут десятого – 10</w:t>
       </w:r>
       <w:r>
@@ -12,6 +15,9 @@
     </w:p>
     <w:p>
       <w:r>
+        <w:t>//</w:t>
+      </w:r>
+      <w:r>
         <w:t>десять минут одиннадцатого – 11</w:t>
       </w:r>
       <w:r>
@@ -40,13 +46,8 @@
         <w:t>//</w:t>
       </w:r>
       <w:r>
-        <w:t xml:space="preserve">двадцать четыре – </w:t>
-      </w:r>
-      <w:proofErr w:type="spellStart"/>
-      <w:r>
-        <w:t>нан</w:t>
-      </w:r>
-      <w:proofErr w:type="spellEnd"/>
+        <w:t>двадцать четыре – нан</w:t>
+      </w:r>
     </w:p>
     <w:p>
       <w:r>
@@ -89,25 +90,10 @@
     </w:p>
     <w:p>
       <w:r>
-        <w:t xml:space="preserve">ноль </w:t>
-      </w:r>
-      <w:proofErr w:type="spellStart"/>
-      <w:proofErr w:type="gramStart"/>
-      <w:r>
-        <w:t>ноль</w:t>
-      </w:r>
-      <w:proofErr w:type="spellEnd"/>
-      <w:proofErr w:type="gramEnd"/>
-      <w:r>
-        <w:t xml:space="preserve"> </w:t>
-      </w:r>
-      <w:proofErr w:type="spellStart"/>
-      <w:r>
-        <w:t>ноль</w:t>
-      </w:r>
-      <w:proofErr w:type="spellEnd"/>
-      <w:r>
-        <w:t xml:space="preserve"> три – </w:t>
+        <w:t>//</w:t>
+      </w:r>
+      <w:r>
+        <w:t xml:space="preserve">ноль ноль ноль три – </w:t>
       </w:r>
       <w:r>
         <w:t>00:00</w:t>
@@ -115,6 +101,9 @@
     </w:p>
     <w:p>
       <w:r>
+        <w:t>//</w:t>
+      </w:r>
+      <w:r>
         <w:t>четверть полудня – 11</w:t>
       </w:r>
       <w:r>
@@ -127,20 +116,16 @@
         <w:t>–</w:t>
       </w:r>
       <w:r>
-        <w:t xml:space="preserve"> </w:t>
-      </w:r>
-      <w:proofErr w:type="spellStart"/>
-      <w:r>
-        <w:t>нан</w:t>
-      </w:r>
-      <w:proofErr w:type="spellEnd"/>
-    </w:p>
-    <w:p>
-      <w:proofErr w:type="gramStart"/>
+        <w:t xml:space="preserve"> нан</w:t>
+      </w:r>
+    </w:p>
+    <w:p>
+      <w:r>
+        <w:t>//</w:t>
+      </w:r>
       <w:r>
         <w:t>пол первого</w:t>
       </w:r>
-      <w:proofErr w:type="gramEnd"/>
       <w:r>
         <w:t xml:space="preserve"> (</w:t>
       </w:r>
@@ -151,27 +136,17 @@
         <w:t>)</w:t>
       </w:r>
       <w:r>
-        <w:t xml:space="preserve"> – </w:t>
-      </w:r>
-      <w:proofErr w:type="spellStart"/>
-      <w:r>
-        <w:t>нан</w:t>
-      </w:r>
-      <w:proofErr w:type="spellEnd"/>
-      <w:r>
-        <w:t xml:space="preserve"> </w:t>
+        <w:t xml:space="preserve"> – нан </w:t>
       </w:r>
       <w:r>
         <w:t>(</w:t>
       </w:r>
-      <w:proofErr w:type="spellStart"/>
       <w:r>
         <w:rPr>
           <w:lang w:val="en-US"/>
         </w:rPr>
         <w:t>awa</w:t>
       </w:r>
-      <w:proofErr w:type="spellEnd"/>
       <w:r>
         <w:t xml:space="preserve"> </w:t>
       </w:r>
@@ -183,16 +158,12 @@
       </w:r>
     </w:p>
     <w:p>
-      <w:pPr>
-        <w:rPr>
-          <w:lang w:val="en-US"/>
-        </w:rPr>
-      </w:pPr>
-      <w:proofErr w:type="gramStart"/>
+      <w:r>
+        <w:t>//</w:t>
+      </w:r>
       <w:r>
         <w:t>пол третьего</w:t>
       </w:r>
-      <w:proofErr w:type="gramEnd"/>
       <w:r>
         <w:t xml:space="preserve"> (</w:t>
       </w:r>
@@ -203,27 +174,20 @@
         <w:t>)</w:t>
       </w:r>
       <w:r>
-        <w:t xml:space="preserve"> – </w:t>
-      </w:r>
-      <w:proofErr w:type="spellStart"/>
-      <w:r>
-        <w:t>нан</w:t>
-      </w:r>
-      <w:proofErr w:type="spellEnd"/>
+        <w:t xml:space="preserve"> – нан</w:t>
+      </w:r>
       <w:r>
         <w:t xml:space="preserve"> </w:t>
       </w:r>
       <w:r>
         <w:t>(</w:t>
       </w:r>
-      <w:proofErr w:type="spellStart"/>
       <w:r>
         <w:rPr>
           <w:lang w:val="en-US"/>
         </w:rPr>
         <w:t>awa</w:t>
       </w:r>
-      <w:proofErr w:type="spellEnd"/>
       <w:r>
         <w:t xml:space="preserve"> </w:t>
       </w:r>
@@ -238,88 +202,54 @@
       </w:r>
     </w:p>
     <w:p>
-      <w:pPr>
+      <w:r>
         <w:rPr>
           <w:lang w:val="en-US"/>
         </w:rPr>
-      </w:pPr>
-      <w:proofErr w:type="spellStart"/>
-      <w:r>
-        <w:t>дцадцать</w:t>
-      </w:r>
-      <w:proofErr w:type="spellEnd"/>
-      <w:r>
-        <w:t xml:space="preserve"> 1 двадцать 1 – 20</w:t>
-      </w:r>
-      <w:r>
-        <w:rPr>
-          <w:lang w:val="en-US"/>
-        </w:rPr>
-        <w:t>:01</w:t>
-      </w:r>
+        <w:t>//</w:t>
+      </w:r>
+      <w:r>
+        <w:t>дцадцать 1 двадцать 1 – 20:01</w:t>
+      </w:r>
+    </w:p>
+    <w:p>
+      <w:r>
+        <w:t>может как-то утро</w:t>
+      </w:r>
+      <w:r>
+        <w:t>/</w:t>
+      </w:r>
+      <w:r>
+        <w:t xml:space="preserve">вечер сверять по сеансам, чтобы понимать, что речь о вечере, а </w:t>
+      </w:r>
+      <w:r>
+        <w:t xml:space="preserve">не уточнять (четверть восьмого). </w:t>
+      </w:r>
+      <w:r>
+        <w:t xml:space="preserve">чтобы </w:t>
+      </w:r>
+      <w:r>
+        <w:t xml:space="preserve">дневная-вечерняя часть </w:t>
+      </w:r>
+      <w:r>
+        <w:t>суток была в приоритете</w:t>
+      </w:r>
+    </w:p>
+    <w:p/>
+    <w:p>
+      <w:r>
+        <w:t>//</w:t>
+      </w:r>
+      <w:r>
+        <w:t>пол дцать четвертого – 3</w:t>
+      </w:r>
+      <w:r>
+        <w:t>:30</w:t>
+      </w:r>
+    </w:p>
+    <w:p>
       <w:bookmarkStart w:id="0" w:name="_GoBack"/>
       <w:bookmarkEnd w:id="0"/>
-    </w:p>
-    <w:p>
-      <w:r>
-        <w:t>может как-то утро</w:t>
-      </w:r>
-      <w:r>
-        <w:t>/</w:t>
-      </w:r>
-      <w:r>
-        <w:t xml:space="preserve">вечер сверять по сеансам, чтобы понимать, что речь о вечере, а </w:t>
-      </w:r>
-      <w:r>
-        <w:t>не уточнять (четверть восьмого)</w:t>
-      </w:r>
-      <w:proofErr w:type="gramStart"/>
-      <w:r>
-        <w:t>.</w:t>
-      </w:r>
-      <w:proofErr w:type="gramEnd"/>
-      <w:r>
-        <w:t xml:space="preserve"> </w:t>
-      </w:r>
-      <w:proofErr w:type="gramStart"/>
-      <w:r>
-        <w:t>ч</w:t>
-      </w:r>
-      <w:proofErr w:type="gramEnd"/>
-      <w:r>
-        <w:t xml:space="preserve">тобы </w:t>
-      </w:r>
-      <w:r>
-        <w:t xml:space="preserve">дневная-вечерняя часть </w:t>
-      </w:r>
-      <w:r>
-        <w:t>суток была в приоритете</w:t>
-      </w:r>
-    </w:p>
-    <w:p/>
-    <w:p>
-      <w:r>
-        <w:t>//</w:t>
-      </w:r>
-      <w:r>
-        <w:t xml:space="preserve">пол </w:t>
-      </w:r>
-      <w:proofErr w:type="spellStart"/>
-      <w:r>
-        <w:t>дцать</w:t>
-      </w:r>
-      <w:proofErr w:type="spellEnd"/>
-      <w:r>
-        <w:t xml:space="preserve"> четвертого – 3</w:t>
-      </w:r>
-      <w:r>
-        <w:t>:30</w:t>
-      </w:r>
-    </w:p>
-    <w:p>
-      <w:r>
-        <w:t>//</w:t>
-      </w:r>
       <w:r>
         <w:t>если четыре цифры подряд можно разбивать на 2 пары и профит</w:t>
       </w:r>

</xml_diff>